<commit_message>
Relatorio com objetivos definidos
</commit_message>
<xml_diff>
--- a/Interacao 1/RELATORIO INTERACAO 1.docx
+++ b/Interacao 1/RELATORIO INTERACAO 1.docx
@@ -278,32 +278,244 @@
         <w:pStyle w:val="PargrafodaLista"/>
         <w:numPr>
           <w:ilvl w:val="0"/>
-          <w:numId w:val="6"/>
+          <w:numId w:val="7"/>
         </w:numPr>
-        <w:ind w:left="714" w:hanging="357"/>
+        <w:spacing w:before="360" w:after="240"/>
         <w:contextualSpacing w:val="0"/>
         <w:rPr>
           <w:rFonts w:ascii="Tahoma" w:hAnsi="Tahoma" w:cs="Tahoma"/>
-        </w:rPr>
-      </w:pPr>
-      <w:r>
-        <w:rPr>
-          <w:rFonts w:ascii="Tahoma" w:hAnsi="Tahoma" w:cs="Tahoma"/>
-        </w:rPr>
-        <w:t>Instalação do Windows 10 nas máquinas dos desenvolvedores</w:t>
-      </w:r>
-      <w:r>
-        <w:rPr>
-          <w:rFonts w:ascii="Tahoma" w:hAnsi="Tahoma" w:cs="Tahoma"/>
-        </w:rPr>
-        <w:t xml:space="preserve"> – </w:t>
+          <w:sz w:val="24"/>
+          <w:szCs w:val="24"/>
+        </w:rPr>
+      </w:pPr>
+      <w:r>
+        <w:rPr>
+          <w:rFonts w:ascii="Tahoma" w:hAnsi="Tahoma" w:cs="Tahoma"/>
+          <w:sz w:val="24"/>
+          <w:szCs w:val="24"/>
+        </w:rPr>
+        <w:t xml:space="preserve">Criação do componente </w:t>
+      </w:r>
+      <w:proofErr w:type="spellStart"/>
+      <w:r>
+        <w:rPr>
+          <w:rFonts w:ascii="Tahoma" w:hAnsi="Tahoma" w:cs="Tahoma"/>
+          <w:sz w:val="24"/>
+          <w:szCs w:val="24"/>
+        </w:rPr>
+        <w:t>model</w:t>
+      </w:r>
+      <w:proofErr w:type="spellEnd"/>
+      <w:r>
+        <w:rPr>
+          <w:rFonts w:ascii="Tahoma" w:hAnsi="Tahoma" w:cs="Tahoma"/>
+          <w:sz w:val="24"/>
+          <w:szCs w:val="24"/>
+        </w:rPr>
+        <w:t xml:space="preserve"> e suas classes </w:t>
+      </w:r>
+      <w:r>
+        <w:rPr>
+          <w:rFonts w:ascii="Tahoma" w:hAnsi="Tahoma" w:cs="Tahoma"/>
+          <w:sz w:val="24"/>
+          <w:szCs w:val="24"/>
+        </w:rPr>
+        <w:t xml:space="preserve">– </w:t>
       </w:r>
       <w:r>
         <w:rPr>
           <w:rFonts w:ascii="Tahoma" w:hAnsi="Tahoma" w:cs="Tahoma"/>
           <w:b/>
-        </w:rPr>
-        <w:t>concluído</w:t>
+          <w:sz w:val="24"/>
+          <w:szCs w:val="24"/>
+        </w:rPr>
+        <w:t>Em andamento</w:t>
+      </w:r>
+      <w:r>
+        <w:rPr>
+          <w:rFonts w:ascii="Tahoma" w:hAnsi="Tahoma" w:cs="Tahoma"/>
+          <w:sz w:val="24"/>
+          <w:szCs w:val="24"/>
+        </w:rPr>
+        <w:t>.</w:t>
+      </w:r>
+      <w:r>
+        <w:rPr>
+          <w:rFonts w:ascii="Tahoma" w:hAnsi="Tahoma" w:cs="Tahoma"/>
+          <w:sz w:val="24"/>
+          <w:szCs w:val="24"/>
+        </w:rPr>
+        <w:br/>
+      </w:r>
+    </w:p>
+    <w:p>
+      <w:pPr>
+        <w:pStyle w:val="PargrafodaLista"/>
+        <w:numPr>
+          <w:ilvl w:val="1"/>
+          <w:numId w:val="7"/>
+        </w:numPr>
+        <w:rPr>
+          <w:rFonts w:ascii="Tahoma" w:hAnsi="Tahoma" w:cs="Tahoma"/>
+        </w:rPr>
+      </w:pPr>
+      <w:r>
+        <w:rPr>
+          <w:rFonts w:ascii="Tahoma" w:hAnsi="Tahoma" w:cs="Tahoma"/>
+        </w:rPr>
+        <w:t xml:space="preserve">Classes </w:t>
+      </w:r>
+      <w:r>
+        <w:rPr>
+          <w:rFonts w:ascii="Tahoma" w:hAnsi="Tahoma" w:cs="Tahoma"/>
+        </w:rPr>
+        <w:t>Jogador, territór</w:t>
+      </w:r>
+      <w:r>
+        <w:rPr>
+          <w:rFonts w:ascii="Tahoma" w:hAnsi="Tahoma" w:cs="Tahoma"/>
+        </w:rPr>
+        <w:t>io,</w:t>
+      </w:r>
+      <w:r>
+        <w:rPr>
+          <w:rFonts w:ascii="Tahoma" w:hAnsi="Tahoma" w:cs="Tahoma"/>
+        </w:rPr>
+        <w:t xml:space="preserve"> </w:t>
+      </w:r>
+      <w:r>
+        <w:rPr>
+          <w:rFonts w:ascii="Tahoma" w:hAnsi="Tahoma" w:cs="Tahoma"/>
+        </w:rPr>
+        <w:t>componente,</w:t>
+      </w:r>
+      <w:r>
+        <w:rPr>
+          <w:rFonts w:ascii="Tahoma" w:hAnsi="Tahoma" w:cs="Tahoma"/>
+        </w:rPr>
+        <w:t xml:space="preserve"> </w:t>
+      </w:r>
+      <w:r>
+        <w:rPr>
+          <w:rFonts w:ascii="Tahoma" w:hAnsi="Tahoma" w:cs="Tahoma"/>
+        </w:rPr>
+        <w:t>objetivo,</w:t>
+      </w:r>
+      <w:r>
+        <w:rPr>
+          <w:rFonts w:ascii="Tahoma" w:hAnsi="Tahoma" w:cs="Tahoma"/>
+        </w:rPr>
+        <w:t xml:space="preserve"> </w:t>
+      </w:r>
+      <w:r>
+        <w:rPr>
+          <w:rFonts w:ascii="Tahoma" w:hAnsi="Tahoma" w:cs="Tahoma"/>
+        </w:rPr>
+        <w:t>carta... declaradas</w:t>
+      </w:r>
+      <w:r>
+        <w:rPr>
+          <w:rFonts w:ascii="Tahoma" w:hAnsi="Tahoma" w:cs="Tahoma"/>
+        </w:rPr>
+        <w:t xml:space="preserve"> como não públicas e disponibilizadas por meio de interfaces</w:t>
+      </w:r>
+      <w:r>
+        <w:rPr>
+          <w:rFonts w:ascii="Tahoma" w:hAnsi="Tahoma" w:cs="Tahoma"/>
+        </w:rPr>
+        <w:t xml:space="preserve"> para classes de pacotes futuros </w:t>
+      </w:r>
+      <w:proofErr w:type="spellStart"/>
+      <w:r>
+        <w:rPr>
+          <w:rFonts w:ascii="Tahoma" w:hAnsi="Tahoma" w:cs="Tahoma"/>
+        </w:rPr>
+        <w:t>view</w:t>
+      </w:r>
+      <w:proofErr w:type="spellEnd"/>
+      <w:r>
+        <w:rPr>
+          <w:rFonts w:ascii="Tahoma" w:hAnsi="Tahoma" w:cs="Tahoma"/>
+        </w:rPr>
+        <w:t xml:space="preserve"> e </w:t>
+      </w:r>
+      <w:proofErr w:type="spellStart"/>
+      <w:r>
+        <w:rPr>
+          <w:rFonts w:ascii="Tahoma" w:hAnsi="Tahoma" w:cs="Tahoma"/>
+        </w:rPr>
+        <w:t>controller</w:t>
+      </w:r>
+      <w:proofErr w:type="spellEnd"/>
+    </w:p>
+    <w:p>
+      <w:pPr>
+        <w:pStyle w:val="PargrafodaLista"/>
+        <w:numPr>
+          <w:ilvl w:val="1"/>
+          <w:numId w:val="7"/>
+        </w:numPr>
+        <w:rPr>
+          <w:rFonts w:ascii="Tahoma" w:hAnsi="Tahoma" w:cs="Tahoma"/>
+        </w:rPr>
+      </w:pPr>
+      <w:r>
+        <w:rPr>
+          <w:rFonts w:ascii="Tahoma" w:hAnsi="Tahoma" w:cs="Tahoma"/>
+        </w:rPr>
+        <w:t xml:space="preserve">Implementar método </w:t>
+      </w:r>
+      <w:proofErr w:type="spellStart"/>
+      <w:proofErr w:type="gramStart"/>
+      <w:r>
+        <w:rPr>
+          <w:rFonts w:ascii="Tahoma" w:hAnsi="Tahoma" w:cs="Tahoma"/>
+        </w:rPr>
+        <w:t>validaAtaque</w:t>
+      </w:r>
+      <w:proofErr w:type="spellEnd"/>
+      <w:r>
+        <w:rPr>
+          <w:rFonts w:ascii="Tahoma" w:hAnsi="Tahoma" w:cs="Tahoma"/>
+        </w:rPr>
+        <w:t>(</w:t>
+      </w:r>
+      <w:proofErr w:type="gramEnd"/>
+      <w:r>
+        <w:rPr>
+          <w:rFonts w:ascii="Tahoma" w:hAnsi="Tahoma" w:cs="Tahoma"/>
+        </w:rPr>
+        <w:t xml:space="preserve">) que recebe como parâmetros a cor do jogador da vez, o identificador de </w:t>
+      </w:r>
+      <w:r>
+        <w:rPr>
+          <w:rFonts w:ascii="Tahoma" w:hAnsi="Tahoma" w:cs="Tahoma"/>
+        </w:rPr>
+        <w:t>território</w:t>
+      </w:r>
+      <w:r>
+        <w:rPr>
+          <w:rFonts w:ascii="Tahoma" w:hAnsi="Tahoma" w:cs="Tahoma"/>
+        </w:rPr>
+        <w:t xml:space="preserve"> de origem do ataque e o identificador do território de destino do ataque e retorna uma booleana indicando se um ataque é viável</w:t>
+      </w:r>
+      <w:r>
+        <w:rPr>
+          <w:rFonts w:ascii="Tahoma" w:hAnsi="Tahoma" w:cs="Tahoma"/>
+        </w:rPr>
+        <w:t xml:space="preserve"> ou inteiro indicando o </w:t>
+      </w:r>
+      <w:r>
+        <w:rPr>
+          <w:rFonts w:ascii="Tahoma" w:hAnsi="Tahoma" w:cs="Tahoma"/>
+        </w:rPr>
+        <w:t>número</w:t>
+      </w:r>
+      <w:r>
+        <w:rPr>
+          <w:rFonts w:ascii="Tahoma" w:hAnsi="Tahoma" w:cs="Tahoma"/>
+        </w:rPr>
+        <w:t xml:space="preserve"> viável de dados para o ataque</w:t>
       </w:r>
       <w:r>
         <w:rPr>
@@ -317,38 +529,163 @@
         <w:pStyle w:val="PargrafodaLista"/>
         <w:numPr>
           <w:ilvl w:val="0"/>
-          <w:numId w:val="6"/>
+          <w:numId w:val="7"/>
         </w:numPr>
-        <w:ind w:left="714" w:hanging="357"/>
+        <w:spacing w:before="360" w:after="240"/>
         <w:contextualSpacing w:val="0"/>
         <w:rPr>
           <w:rFonts w:ascii="Tahoma" w:hAnsi="Tahoma" w:cs="Tahoma"/>
-        </w:rPr>
-      </w:pPr>
-      <w:r>
-        <w:rPr>
-          <w:rFonts w:ascii="Tahoma" w:hAnsi="Tahoma" w:cs="Tahoma"/>
-        </w:rPr>
-        <w:t>Instalação do Java 9 nas máquinas dos desenvolvedores</w:t>
-      </w:r>
-      <w:r>
-        <w:rPr>
-          <w:rFonts w:ascii="Tahoma" w:hAnsi="Tahoma" w:cs="Tahoma"/>
-        </w:rPr>
-        <w:t xml:space="preserve"> – </w:t>
+          <w:sz w:val="24"/>
+          <w:szCs w:val="24"/>
+        </w:rPr>
+      </w:pPr>
+      <w:r>
+        <w:rPr>
+          <w:rFonts w:ascii="Tahoma" w:hAnsi="Tahoma" w:cs="Tahoma"/>
+          <w:sz w:val="24"/>
+          <w:szCs w:val="24"/>
+        </w:rPr>
+        <w:t xml:space="preserve">Regras abordadas na primeira interação – </w:t>
       </w:r>
       <w:r>
         <w:rPr>
           <w:rFonts w:ascii="Tahoma" w:hAnsi="Tahoma" w:cs="Tahoma"/>
           <w:b/>
-        </w:rPr>
-        <w:t>concluído</w:t>
-      </w:r>
-      <w:r>
-        <w:rPr>
-          <w:rFonts w:ascii="Tahoma" w:hAnsi="Tahoma" w:cs="Tahoma"/>
+          <w:sz w:val="24"/>
+          <w:szCs w:val="24"/>
+        </w:rPr>
+        <w:t>Em andamento</w:t>
+      </w:r>
+      <w:r>
+        <w:rPr>
+          <w:rFonts w:ascii="Tahoma" w:hAnsi="Tahoma" w:cs="Tahoma"/>
+          <w:sz w:val="24"/>
+          <w:szCs w:val="24"/>
         </w:rPr>
         <w:t>.</w:t>
+      </w:r>
+    </w:p>
+    <w:p>
+      <w:pPr>
+        <w:pStyle w:val="PargrafodaLista"/>
+        <w:numPr>
+          <w:ilvl w:val="1"/>
+          <w:numId w:val="7"/>
+        </w:numPr>
+        <w:rPr>
+          <w:rFonts w:ascii="Tahoma" w:hAnsi="Tahoma" w:cs="Tahoma"/>
+        </w:rPr>
+      </w:pPr>
+      <w:r>
+        <w:rPr>
+          <w:rFonts w:ascii="Tahoma" w:hAnsi="Tahoma" w:cs="Tahoma"/>
+        </w:rPr>
+        <w:t>Inclusão de um jogador (nome e cor) na partida e definição, por meio de sorteio de sua ordem de jogada;</w:t>
+      </w:r>
+    </w:p>
+    <w:p>
+      <w:pPr>
+        <w:pStyle w:val="PargrafodaLista"/>
+        <w:numPr>
+          <w:ilvl w:val="1"/>
+          <w:numId w:val="7"/>
+        </w:numPr>
+        <w:rPr>
+          <w:rFonts w:ascii="Tahoma" w:hAnsi="Tahoma" w:cs="Tahoma"/>
+        </w:rPr>
+      </w:pPr>
+      <w:r>
+        <w:rPr>
+          <w:rFonts w:ascii="Tahoma" w:hAnsi="Tahoma" w:cs="Tahoma"/>
+        </w:rPr>
+        <w:t>Sorteio dos objetivos que cada jogador terá de atingir</w:t>
+      </w:r>
+    </w:p>
+    <w:p>
+      <w:pPr>
+        <w:pStyle w:val="PargrafodaLista"/>
+        <w:numPr>
+          <w:ilvl w:val="1"/>
+          <w:numId w:val="7"/>
+        </w:numPr>
+        <w:rPr>
+          <w:rFonts w:ascii="Tahoma" w:hAnsi="Tahoma" w:cs="Tahoma"/>
+        </w:rPr>
+      </w:pPr>
+      <w:r>
+        <w:rPr>
+          <w:rFonts w:ascii="Tahoma" w:hAnsi="Tahoma" w:cs="Tahoma"/>
+        </w:rPr>
+        <w:t>Sorteio e distribuição das cartas entre os jogadores, com o consequente posicionamento de um exército em cada território recebido.</w:t>
+      </w:r>
+    </w:p>
+    <w:p>
+      <w:pPr>
+        <w:pStyle w:val="PargrafodaLista"/>
+        <w:numPr>
+          <w:ilvl w:val="1"/>
+          <w:numId w:val="7"/>
+        </w:numPr>
+        <w:rPr>
+          <w:rFonts w:ascii="Tahoma" w:hAnsi="Tahoma" w:cs="Tahoma"/>
+        </w:rPr>
+      </w:pPr>
+      <w:r>
+        <w:rPr>
+          <w:rFonts w:ascii="Tahoma" w:hAnsi="Tahoma" w:cs="Tahoma"/>
+        </w:rPr>
+        <w:t xml:space="preserve">Recebimento e posicionamento dos exércitos correspondentes ao número de </w:t>
+      </w:r>
+      <w:proofErr w:type="spellStart"/>
+      <w:r>
+        <w:rPr>
+          <w:rFonts w:ascii="Tahoma" w:hAnsi="Tahoma" w:cs="Tahoma"/>
+        </w:rPr>
+        <w:t>terrtórios</w:t>
+      </w:r>
+      <w:proofErr w:type="spellEnd"/>
+      <w:r>
+        <w:rPr>
+          <w:rFonts w:ascii="Tahoma" w:hAnsi="Tahoma" w:cs="Tahoma"/>
+        </w:rPr>
+        <w:t xml:space="preserve"> (metade) que o jogador da vez possui.</w:t>
+      </w:r>
+    </w:p>
+    <w:p>
+      <w:pPr>
+        <w:pStyle w:val="PargrafodaLista"/>
+        <w:numPr>
+          <w:ilvl w:val="1"/>
+          <w:numId w:val="7"/>
+        </w:numPr>
+        <w:rPr>
+          <w:rFonts w:ascii="Tahoma" w:hAnsi="Tahoma" w:cs="Tahoma"/>
+        </w:rPr>
+      </w:pPr>
+      <w:r>
+        <w:rPr>
+          <w:rFonts w:ascii="Tahoma" w:hAnsi="Tahoma" w:cs="Tahoma"/>
+        </w:rPr>
+        <w:t>Recebimento e posicionamento dos exércitos correspondentes à posse de um continente inteiro.</w:t>
+      </w:r>
+    </w:p>
+    <w:p>
+      <w:pPr>
+        <w:pStyle w:val="PargrafodaLista"/>
+        <w:numPr>
+          <w:ilvl w:val="1"/>
+          <w:numId w:val="7"/>
+        </w:numPr>
+        <w:rPr>
+          <w:rFonts w:ascii="Tahoma" w:hAnsi="Tahoma" w:cs="Tahoma"/>
+        </w:rPr>
+      </w:pPr>
+      <w:r>
+        <w:rPr>
+          <w:rFonts w:ascii="Tahoma" w:hAnsi="Tahoma" w:cs="Tahoma"/>
+        </w:rPr>
+        <w:lastRenderedPageBreak/>
+        <w:t>Recebimento e posicionamento dos exércitos correspondentes a troca de cartas.</w:t>
       </w:r>
     </w:p>
     <w:p>
@@ -356,32 +693,38 @@
         <w:pStyle w:val="PargrafodaLista"/>
         <w:numPr>
           <w:ilvl w:val="0"/>
-          <w:numId w:val="6"/>
+          <w:numId w:val="7"/>
         </w:numPr>
-        <w:ind w:left="714" w:hanging="357"/>
-        <w:contextualSpacing w:val="0"/>
-        <w:rPr>
-          <w:rFonts w:ascii="Tahoma" w:hAnsi="Tahoma" w:cs="Tahoma"/>
-        </w:rPr>
-      </w:pPr>
-      <w:r>
-        <w:rPr>
-          <w:rFonts w:ascii="Tahoma" w:hAnsi="Tahoma" w:cs="Tahoma"/>
-        </w:rPr>
-        <w:t xml:space="preserve">Instalação da IDE no ambiente de desenvolvimento – </w:t>
+        <w:rPr>
+          <w:rFonts w:ascii="Tahoma" w:hAnsi="Tahoma" w:cs="Tahoma"/>
+        </w:rPr>
+      </w:pPr>
+      <w:r>
+        <w:rPr>
+          <w:rFonts w:ascii="Tahoma" w:hAnsi="Tahoma" w:cs="Tahoma"/>
+          <w:sz w:val="24"/>
+          <w:szCs w:val="24"/>
+        </w:rPr>
+        <w:t>Realização de testes unitários</w:t>
+      </w:r>
+      <w:bookmarkStart w:id="0" w:name="_GoBack"/>
+      <w:bookmarkEnd w:id="0"/>
+      <w:r>
+        <w:rPr>
+          <w:rFonts w:ascii="Tahoma" w:hAnsi="Tahoma" w:cs="Tahoma"/>
+          <w:sz w:val="24"/>
+          <w:szCs w:val="24"/>
+        </w:rPr>
+        <w:t xml:space="preserve"> – </w:t>
       </w:r>
       <w:r>
         <w:rPr>
           <w:rFonts w:ascii="Tahoma" w:hAnsi="Tahoma" w:cs="Tahoma"/>
           <w:b/>
-        </w:rPr>
-        <w:t>concluída</w:t>
-      </w:r>
-      <w:r>
-        <w:rPr>
-          <w:rFonts w:ascii="Tahoma" w:hAnsi="Tahoma" w:cs="Tahoma"/>
-        </w:rPr>
-        <w:t>.</w:t>
+          <w:sz w:val="24"/>
+          <w:szCs w:val="24"/>
+        </w:rPr>
+        <w:t>Em andamento</w:t>
       </w:r>
     </w:p>
     <w:p>
@@ -429,8 +772,6 @@
           <w:rFonts w:ascii="Tahoma" w:hAnsi="Tahoma" w:cs="Tahoma"/>
         </w:rPr>
       </w:pPr>
-      <w:bookmarkStart w:id="0" w:name="_GoBack"/>
-      <w:bookmarkEnd w:id="0"/>
     </w:p>
     <w:sectPr>
       <w:pgSz w:w="11906" w:h="16838"/>
@@ -1098,6 +1439,118 @@
       </w:pPr>
     </w:lvl>
   </w:abstractNum>
+  <w:abstractNum w:abstractNumId="6">
+    <w:nsid w:val="7BF41E38"/>
+    <w:multiLevelType w:val="hybridMultilevel"/>
+    <w:tmpl w:val="CB7CDED0"/>
+    <w:lvl w:ilvl="0" w:tplc="53B0047E">
+      <w:numFmt w:val="bullet"/>
+      <w:lvlText w:val=""/>
+      <w:lvlJc w:val="left"/>
+      <w:pPr>
+        <w:ind w:left="717" w:hanging="360"/>
+      </w:pPr>
+      <w:rPr>
+        <w:rFonts w:ascii="Symbol" w:eastAsiaTheme="minorHAnsi" w:hAnsi="Symbol" w:cs="Tahoma" w:hint="default"/>
+      </w:rPr>
+    </w:lvl>
+    <w:lvl w:ilvl="1" w:tplc="04090003">
+      <w:start w:val="1"/>
+      <w:numFmt w:val="bullet"/>
+      <w:lvlText w:val="o"/>
+      <w:lvlJc w:val="left"/>
+      <w:pPr>
+        <w:ind w:left="1437" w:hanging="360"/>
+      </w:pPr>
+      <w:rPr>
+        <w:rFonts w:ascii="Courier New" w:hAnsi="Courier New" w:cs="Courier New" w:hint="default"/>
+      </w:rPr>
+    </w:lvl>
+    <w:lvl w:ilvl="2" w:tplc="04090005" w:tentative="1">
+      <w:start w:val="1"/>
+      <w:numFmt w:val="bullet"/>
+      <w:lvlText w:val=""/>
+      <w:lvlJc w:val="left"/>
+      <w:pPr>
+        <w:ind w:left="2157" w:hanging="360"/>
+      </w:pPr>
+      <w:rPr>
+        <w:rFonts w:ascii="Wingdings" w:hAnsi="Wingdings" w:hint="default"/>
+      </w:rPr>
+    </w:lvl>
+    <w:lvl w:ilvl="3" w:tplc="04090001" w:tentative="1">
+      <w:start w:val="1"/>
+      <w:numFmt w:val="bullet"/>
+      <w:lvlText w:val=""/>
+      <w:lvlJc w:val="left"/>
+      <w:pPr>
+        <w:ind w:left="2877" w:hanging="360"/>
+      </w:pPr>
+      <w:rPr>
+        <w:rFonts w:ascii="Symbol" w:hAnsi="Symbol" w:hint="default"/>
+      </w:rPr>
+    </w:lvl>
+    <w:lvl w:ilvl="4" w:tplc="04090003" w:tentative="1">
+      <w:start w:val="1"/>
+      <w:numFmt w:val="bullet"/>
+      <w:lvlText w:val="o"/>
+      <w:lvlJc w:val="left"/>
+      <w:pPr>
+        <w:ind w:left="3597" w:hanging="360"/>
+      </w:pPr>
+      <w:rPr>
+        <w:rFonts w:ascii="Courier New" w:hAnsi="Courier New" w:cs="Courier New" w:hint="default"/>
+      </w:rPr>
+    </w:lvl>
+    <w:lvl w:ilvl="5" w:tplc="04090005" w:tentative="1">
+      <w:start w:val="1"/>
+      <w:numFmt w:val="bullet"/>
+      <w:lvlText w:val=""/>
+      <w:lvlJc w:val="left"/>
+      <w:pPr>
+        <w:ind w:left="4317" w:hanging="360"/>
+      </w:pPr>
+      <w:rPr>
+        <w:rFonts w:ascii="Wingdings" w:hAnsi="Wingdings" w:hint="default"/>
+      </w:rPr>
+    </w:lvl>
+    <w:lvl w:ilvl="6" w:tplc="04090001" w:tentative="1">
+      <w:start w:val="1"/>
+      <w:numFmt w:val="bullet"/>
+      <w:lvlText w:val=""/>
+      <w:lvlJc w:val="left"/>
+      <w:pPr>
+        <w:ind w:left="5037" w:hanging="360"/>
+      </w:pPr>
+      <w:rPr>
+        <w:rFonts w:ascii="Symbol" w:hAnsi="Symbol" w:hint="default"/>
+      </w:rPr>
+    </w:lvl>
+    <w:lvl w:ilvl="7" w:tplc="04090003" w:tentative="1">
+      <w:start w:val="1"/>
+      <w:numFmt w:val="bullet"/>
+      <w:lvlText w:val="o"/>
+      <w:lvlJc w:val="left"/>
+      <w:pPr>
+        <w:ind w:left="5757" w:hanging="360"/>
+      </w:pPr>
+      <w:rPr>
+        <w:rFonts w:ascii="Courier New" w:hAnsi="Courier New" w:cs="Courier New" w:hint="default"/>
+      </w:rPr>
+    </w:lvl>
+    <w:lvl w:ilvl="8" w:tplc="04090005" w:tentative="1">
+      <w:start w:val="1"/>
+      <w:numFmt w:val="bullet"/>
+      <w:lvlText w:val=""/>
+      <w:lvlJc w:val="left"/>
+      <w:pPr>
+        <w:ind w:left="6477" w:hanging="360"/>
+      </w:pPr>
+      <w:rPr>
+        <w:rFonts w:ascii="Wingdings" w:hAnsi="Wingdings" w:hint="default"/>
+      </w:rPr>
+    </w:lvl>
+  </w:abstractNum>
   <w:num w:numId="1">
     <w:abstractNumId w:val="5"/>
   </w:num>
@@ -1115,6 +1568,21 @@
   </w:num>
   <w:num w:numId="6">
     <w:abstractNumId w:val="1"/>
+  </w:num>
+  <w:num w:numId="7">
+    <w:abstractNumId w:val="6"/>
+  </w:num>
+  <w:num w:numId="8">
+    <w:abstractNumId w:val="1"/>
+    <w:lvlOverride w:ilvl="0"/>
+    <w:lvlOverride w:ilvl="1"/>
+    <w:lvlOverride w:ilvl="2"/>
+    <w:lvlOverride w:ilvl="3"/>
+    <w:lvlOverride w:ilvl="4"/>
+    <w:lvlOverride w:ilvl="5"/>
+    <w:lvlOverride w:ilvl="6"/>
+    <w:lvlOverride w:ilvl="7"/>
+    <w:lvlOverride w:ilvl="8"/>
   </w:num>
 </w:numbering>
 </file>

</xml_diff>

<commit_message>
corrigindo classe "componente" para "continente"
</commit_message>
<xml_diff>
--- a/Interacao 1/RELATORIO INTERACAO 1.docx
+++ b/Interacao 1/RELATORIO INTERACAO 1.docx
@@ -387,7 +387,15 @@
         <w:rPr>
           <w:rFonts w:ascii="Tahoma" w:hAnsi="Tahoma" w:cs="Tahoma"/>
         </w:rPr>
-        <w:t>componente,</w:t>
+        <w:t>continente</w:t>
+      </w:r>
+      <w:bookmarkStart w:id="0" w:name="_GoBack"/>
+      <w:bookmarkEnd w:id="0"/>
+      <w:r>
+        <w:rPr>
+          <w:rFonts w:ascii="Tahoma" w:hAnsi="Tahoma" w:cs="Tahoma"/>
+        </w:rPr>
+        <w:t>,</w:t>
       </w:r>
       <w:r>
         <w:rPr>
@@ -707,8 +715,6 @@
         </w:rPr>
         <w:t>Realização de testes unitários</w:t>
       </w:r>
-      <w:bookmarkStart w:id="0" w:name="_GoBack"/>
-      <w:bookmarkEnd w:id="0"/>
       <w:r>
         <w:rPr>
           <w:rFonts w:ascii="Tahoma" w:hAnsi="Tahoma" w:cs="Tahoma"/>
@@ -1574,15 +1580,6 @@
   </w:num>
   <w:num w:numId="8">
     <w:abstractNumId w:val="1"/>
-    <w:lvlOverride w:ilvl="0"/>
-    <w:lvlOverride w:ilvl="1"/>
-    <w:lvlOverride w:ilvl="2"/>
-    <w:lvlOverride w:ilvl="3"/>
-    <w:lvlOverride w:ilvl="4"/>
-    <w:lvlOverride w:ilvl="5"/>
-    <w:lvlOverride w:ilvl="6"/>
-    <w:lvlOverride w:ilvl="7"/>
-    <w:lvlOverride w:ilvl="8"/>
   </w:num>
 </w:numbering>
 </file>

</xml_diff>

<commit_message>
model filename Correcterd & round skeleton
</commit_message>
<xml_diff>
--- a/Interacao 1/RELATORIO INTERACAO 1.docx
+++ b/Interacao 1/RELATORIO INTERACAO 1.docx
@@ -571,8 +571,6 @@
         </w:rPr>
         <w:t>3</w:t>
       </w:r>
-      <w:bookmarkStart w:id="0" w:name="_GoBack"/>
-      <w:bookmarkEnd w:id="0"/>
       <w:r>
         <w:rPr>
           <w:rFonts w:ascii="Tahoma" w:hAnsi="Tahoma" w:cs="Tahoma"/>
@@ -656,6 +654,7 @@
           <w:rFonts w:ascii="Tahoma" w:hAnsi="Tahoma" w:cs="Tahoma"/>
         </w:rPr>
       </w:pPr>
+      <w:bookmarkStart w:id="0" w:name="_GoBack"/>
       <w:r>
         <w:rPr>
           <w:rFonts w:ascii="Tahoma" w:hAnsi="Tahoma" w:cs="Tahoma"/>
@@ -712,6 +711,7 @@
         <w:t>Recebimento e posicionamento dos exércitos correspondentes a troca de cartas.</w:t>
       </w:r>
     </w:p>
+    <w:bookmarkEnd w:id="0"/>
     <w:p>
       <w:pPr>
         <w:pStyle w:val="PargrafodaLista"/>
@@ -790,6 +790,7 @@
         <w:pStyle w:val="PargrafodaLista"/>
         <w:ind w:left="714"/>
         <w:contextualSpacing w:val="0"/>
+        <w:jc w:val="center"/>
         <w:rPr>
           <w:rFonts w:ascii="Tahoma" w:hAnsi="Tahoma" w:cs="Tahoma"/>
         </w:rPr>

</xml_diff>

<commit_message>
Players validation and tests
</commit_message>
<xml_diff>
--- a/Interacao 1/RELATORIO INTERACAO 1.docx
+++ b/Interacao 1/RELATORIO INTERACAO 1.docx
@@ -346,7 +346,9 @@
         <w:t>.</w:t>
       </w:r>
     </w:p>
-    <w:p xmlns:wp14="http://schemas.microsoft.com/office/word/2010/wordml" wp14:textId="5A1B7FED">
+    <w:bookmarkStart w:name="_GoBack" w:id="0"/>
+    <w:bookmarkEnd w:id="0"/>
+    <w:p>
       <w:pPr>
         <w:pStyle w:val="PargrafodaLista"/>
         <w:numPr>
@@ -354,11 +356,10 @@
           <w:numId w:val="7"/>
         </w:numPr>
         <w:spacing w:before="360" w:after="240"/>
-        <w:contextualSpacing w:val="0"/>
         <w:rPr>
           <w:rFonts w:ascii="Tahoma" w:hAnsi="Tahoma" w:eastAsia="Tahoma" w:cs="Tahoma" w:asciiTheme="minorAscii" w:hAnsiTheme="minorAscii" w:eastAsiaTheme="minorAscii" w:cstheme="minorAscii"/>
-          <w:sz w:val="24"/>
-          <w:szCs w:val="24"/>
+          <w:sz w:val="22"/>
+          <w:szCs w:val="22"/>
         </w:rPr>
       </w:pPr>
       <w:r>
@@ -380,68 +381,10 @@
           <w:rFonts w:ascii="Tahoma" w:hAnsi="Tahoma" w:cs="Tahoma"/>
           <w:b w:val="1"/>
           <w:bCs w:val="1"/>
-          <w:color w:val="FF0000"/>
-          <w:sz w:val="24"/>
-          <w:szCs w:val="24"/>
-        </w:rPr>
-        <w:t xml:space="preserve">parcialmente </w:t>
-      </w:r>
-      <w:r>
-        <w:rPr>
-          <w:rFonts w:ascii="Tahoma" w:hAnsi="Tahoma" w:cs="Tahoma"/>
-          <w:b w:val="1"/>
-          <w:bCs w:val="1"/>
-          <w:color w:val="FF0000"/>
-          <w:sz w:val="24"/>
-          <w:szCs w:val="24"/>
-          <w:u w:val="none"/>
-        </w:rPr>
-        <w:t>c</w:t>
-      </w:r>
-      <w:r>
-        <w:rPr>
-          <w:rFonts w:ascii="Tahoma" w:hAnsi="Tahoma" w:cs="Tahoma"/>
-          <w:b w:val="1"/>
-          <w:bCs w:val="1"/>
-          <w:color w:val="FF0000"/>
-          <w:sz w:val="24"/>
-          <w:szCs w:val="24"/>
-          <w:u w:val="none"/>
-        </w:rPr>
-        <w:t>oncluído</w:t>
-      </w:r>
-    </w:p>
-    <w:bookmarkStart w:name="_GoBack" w:id="0"/>
-    <w:bookmarkEnd w:id="0"/>
-    <w:p>
-      <w:pPr>
-        <w:pStyle w:val="PargrafodaLista"/>
-        <w:numPr>
-          <w:ilvl w:val="1"/>
-          <w:numId w:val="11"/>
-        </w:numPr>
-        <w:spacing w:before="360" w:after="240"/>
-        <w:rPr>
-          <w:rFonts w:ascii="Tahoma" w:hAnsi="Tahoma" w:eastAsia="Tahoma" w:cs="Tahoma" w:asciiTheme="minorAscii" w:hAnsiTheme="minorAscii" w:eastAsiaTheme="minorAscii" w:cstheme="minorAscii"/>
-          <w:b w:val="1"/>
-          <w:bCs w:val="1"/>
-          <w:color w:val="auto"/>
-          <w:sz w:val="24"/>
-          <w:szCs w:val="24"/>
-          <w:u w:val="single"/>
-        </w:rPr>
-      </w:pPr>
-      <w:r>
-        <w:rPr>
-          <w:rFonts w:ascii="Tahoma" w:hAnsi="Tahoma" w:cs="Tahoma"/>
-          <w:b w:val="0"/>
-          <w:bCs w:val="0"/>
-          <w:color w:val="auto"/>
-          <w:sz w:val="24"/>
-          <w:szCs w:val="24"/>
-          <w:u w:val="none"/>
-        </w:rPr>
-        <w:t>A inclusão de jogadores está feita de uma maneira provisória, pois estamos esperando a implementação do Controller.</w:t>
+          <w:sz w:val="24"/>
+          <w:szCs w:val="24"/>
+        </w:rPr>
+        <w:t>concluído</w:t>
       </w:r>
     </w:p>
     <w:p>
@@ -453,7 +396,6 @@
         </w:numPr>
         <w:spacing w:before="360" w:after="240"/>
         <w:rPr>
-          <w:rFonts w:ascii="Tahoma" w:hAnsi="Tahoma" w:eastAsia="Tahoma" w:cs="Tahoma" w:asciiTheme="minorAscii" w:hAnsiTheme="minorAscii" w:eastAsiaTheme="minorAscii" w:cstheme="minorAscii"/>
           <w:sz w:val="22"/>
           <w:szCs w:val="22"/>
         </w:rPr>
@@ -734,7 +676,7 @@
           <w:sz w:val="24"/>
           <w:szCs w:val="24"/>
         </w:rPr>
-        <w:t xml:space="preserve"> para saber como as cartas serão selecionadas para a troca, mas a validação d</w:t>
+        <w:t xml:space="preserve"> para saber como as cartas serão selecionadas para a troca</w:t>
       </w:r>
       <w:r>
         <w:rPr>
@@ -745,16 +687,9 @@
           <w:sz w:val="24"/>
           <w:szCs w:val="24"/>
         </w:rPr>
-        <w:t>a troca já está concluída</w:t>
-      </w:r>
-    </w:p>
-    <w:p>
-      <w:pPr>
-        <w:pStyle w:val="Normal"/>
-        <w:bidi w:val="0"/>
-        <w:spacing w:before="360" w:beforeAutospacing="off" w:after="240" w:afterAutospacing="off" w:line="276" w:lineRule="auto"/>
-        <w:ind w:left="1080" w:right="0"/>
-        <w:jc w:val="left"/>
+        <w:t xml:space="preserve"> e forçar o jogador a trocar as cartas</w:t>
+      </w:r>
+      <w:r>
         <w:rPr>
           <w:rFonts w:ascii="Tahoma" w:hAnsi="Tahoma" w:cs="Tahoma"/>
           <w:b w:val="0"/>
@@ -763,7 +698,19 @@
           <w:sz w:val="24"/>
           <w:szCs w:val="24"/>
         </w:rPr>
-      </w:pPr>
+        <w:t>, mas a validação d</w:t>
+      </w:r>
+      <w:r>
+        <w:rPr>
+          <w:rFonts w:ascii="Tahoma" w:hAnsi="Tahoma" w:cs="Tahoma"/>
+          <w:b w:val="0"/>
+          <w:bCs w:val="0"/>
+          <w:color w:val="auto"/>
+          <w:sz w:val="24"/>
+          <w:szCs w:val="24"/>
+        </w:rPr>
+        <w:t>a troca já está concluída</w:t>
+      </w:r>
     </w:p>
     <w:p xmlns:wp14="http://schemas.microsoft.com/office/word/2010/wordml" wp14:textId="35A34C74">
       <w:pPr>
@@ -912,7 +859,6 @@
         </w:numPr>
         <w:spacing w:before="360" w:after="240"/>
         <w:rPr>
-          <w:rFonts w:ascii="Tahoma" w:hAnsi="Tahoma" w:eastAsia="Tahoma" w:cs="Tahoma" w:asciiTheme="minorAscii" w:hAnsiTheme="minorAscii" w:eastAsiaTheme="minorAscii" w:cstheme="minorAscii"/>
           <w:b w:val="0"/>
           <w:bCs w:val="0"/>
           <w:sz w:val="24"/>
@@ -927,27 +873,7 @@
           <w:sz w:val="24"/>
           <w:szCs w:val="24"/>
         </w:rPr>
-        <w:t>Realização de testes unitários</w:t>
-      </w:r>
-      <w:r>
-        <w:rPr>
-          <w:rFonts w:ascii="Tahoma" w:hAnsi="Tahoma" w:cs="Tahoma"/>
-          <w:b w:val="0"/>
-          <w:bCs w:val="0"/>
-          <w:sz w:val="24"/>
-          <w:szCs w:val="24"/>
-        </w:rPr>
-        <w:t xml:space="preserve"> </w:t>
-      </w:r>
-      <w:r>
-        <w:rPr>
-          <w:rFonts w:ascii="Tahoma" w:hAnsi="Tahoma" w:cs="Tahoma"/>
-          <w:b w:val="0"/>
-          <w:bCs w:val="0"/>
-          <w:sz w:val="24"/>
-          <w:szCs w:val="24"/>
-        </w:rPr>
-        <w:t>das tarefas parcialmente concluídas</w:t>
+        <w:t>Concluir a tarefa de recebimento e posicionamento dos exércitos correspondentes a troca de cartas</w:t>
       </w:r>
     </w:p>
     <w:p>
@@ -959,12 +885,10 @@
         </w:numPr>
         <w:spacing w:before="360" w:after="240"/>
         <w:rPr>
-          <w:rFonts w:ascii="Tahoma" w:hAnsi="Tahoma" w:eastAsia="Tahoma" w:cs="Tahoma" w:asciiTheme="minorAscii" w:hAnsiTheme="minorAscii" w:eastAsiaTheme="minorAscii" w:cstheme="minorAscii"/>
           <w:b w:val="0"/>
           <w:bCs w:val="0"/>
           <w:sz w:val="24"/>
           <w:szCs w:val="24"/>
-          <w:u w:val="none"/>
         </w:rPr>
       </w:pPr>
       <w:r>
@@ -975,7 +899,7 @@
           <w:sz w:val="24"/>
           <w:szCs w:val="24"/>
         </w:rPr>
-        <w:t xml:space="preserve">Implementação do </w:t>
+        <w:t xml:space="preserve">Implementação da </w:t>
       </w:r>
       <w:proofErr w:type="spellStart"/>
       <w:r>
@@ -986,7 +910,7 @@
           <w:sz w:val="24"/>
           <w:szCs w:val="24"/>
         </w:rPr>
-        <w:t>Controller</w:t>
+        <w:t>View</w:t>
       </w:r>
       <w:proofErr w:type="spellEnd"/>
       <w:r>
@@ -997,8 +921,9 @@
           <w:sz w:val="24"/>
           <w:szCs w:val="24"/>
         </w:rPr>
-        <w:t xml:space="preserve"> para a escolha das cartas a serem trocadas</w:t>
-      </w:r>
+        <w:t xml:space="preserve"> e </w:t>
+      </w:r>
+      <w:proofErr w:type="spellStart"/>
       <w:r>
         <w:rPr>
           <w:rFonts w:ascii="Tahoma" w:hAnsi="Tahoma" w:cs="Tahoma"/>
@@ -1007,14 +932,18 @@
           <w:sz w:val="24"/>
           <w:szCs w:val="24"/>
         </w:rPr>
-        <w:t xml:space="preserve"> e conclusão da tarefa de r</w:t>
-      </w:r>
-      <w:r>
-        <w:rPr>
-          <w:rFonts w:ascii="Tahoma" w:hAnsi="Tahoma" w:cs="Tahoma"/>
-          <w:u w:val="none"/>
-        </w:rPr>
-        <w:t>ecebimento e posicionamento dos exércitos correspondentes a troca de cartas</w:t>
+        <w:t>Controller</w:t>
+      </w:r>
+      <w:proofErr w:type="spellEnd"/>
+      <w:r>
+        <w:rPr>
+          <w:rFonts w:ascii="Tahoma" w:hAnsi="Tahoma" w:cs="Tahoma"/>
+          <w:b w:val="0"/>
+          <w:bCs w:val="0"/>
+          <w:sz w:val="24"/>
+          <w:szCs w:val="24"/>
+        </w:rPr>
+        <w:t xml:space="preserve"> para o início de partida</w:t>
       </w:r>
     </w:p>
     <w:p>
@@ -1024,12 +953,8 @@
           <w:ilvl w:val="0"/>
           <w:numId w:val="9"/>
         </w:numPr>
-        <w:bidi w:val="0"/>
-        <w:spacing w:before="360" w:beforeAutospacing="off" w:after="240" w:afterAutospacing="off" w:line="276" w:lineRule="auto"/>
-        <w:ind w:left="720" w:right="0" w:hanging="360"/>
-        <w:jc w:val="left"/>
-        <w:rPr>
-          <w:rFonts w:ascii="Tahoma" w:hAnsi="Tahoma" w:eastAsia="Tahoma" w:cs="Tahoma" w:asciiTheme="minorAscii" w:hAnsiTheme="minorAscii" w:eastAsiaTheme="minorAscii" w:cstheme="minorAscii"/>
+        <w:spacing w:before="360" w:after="240"/>
+        <w:rPr>
           <w:b w:val="0"/>
           <w:bCs w:val="0"/>
           <w:sz w:val="24"/>
@@ -1044,20 +969,24 @@
           <w:sz w:val="24"/>
           <w:szCs w:val="24"/>
         </w:rPr>
-        <w:t xml:space="preserve">Implementação do </w:t>
-      </w:r>
-      <w:proofErr w:type="spellStart"/>
-      <w:r>
-        <w:rPr>
-          <w:rFonts w:ascii="Tahoma" w:hAnsi="Tahoma" w:cs="Tahoma"/>
+        <w:t>Implementar regras para o deslocamento de exército</w:t>
+      </w:r>
+    </w:p>
+    <w:p>
+      <w:pPr>
+        <w:pStyle w:val="PargrafodaLista"/>
+        <w:numPr>
+          <w:ilvl w:val="0"/>
+          <w:numId w:val="9"/>
+        </w:numPr>
+        <w:spacing w:before="360" w:after="240"/>
+        <w:rPr>
           <w:b w:val="0"/>
           <w:bCs w:val="0"/>
           <w:sz w:val="24"/>
           <w:szCs w:val="24"/>
         </w:rPr>
-        <w:t>Controller</w:t>
-      </w:r>
-      <w:proofErr w:type="spellEnd"/>
+      </w:pPr>
       <w:r>
         <w:rPr>
           <w:rFonts w:ascii="Tahoma" w:hAnsi="Tahoma" w:cs="Tahoma"/>
@@ -1066,35 +995,34 @@
           <w:sz w:val="24"/>
           <w:szCs w:val="24"/>
         </w:rPr>
-        <w:t xml:space="preserve"> para a inclusão de jogadores</w:t>
-      </w:r>
-      <w:r>
-        <w:rPr>
-          <w:rFonts w:ascii="Tahoma" w:hAnsi="Tahoma" w:cs="Tahoma"/>
+        <w:t>Implementar regras para os ataques</w:t>
+      </w:r>
+    </w:p>
+    <w:p>
+      <w:pPr>
+        <w:pStyle w:val="PargrafodaLista"/>
+        <w:numPr>
+          <w:ilvl w:val="0"/>
+          <w:numId w:val="9"/>
+        </w:numPr>
+        <w:spacing w:before="360" w:after="240"/>
+        <w:rPr>
           <w:b w:val="0"/>
           <w:bCs w:val="0"/>
           <w:sz w:val="24"/>
           <w:szCs w:val="24"/>
         </w:rPr>
-        <w:t xml:space="preserve"> e conclusão da tarefa de i</w:t>
-      </w:r>
-      <w:r>
-        <w:rPr>
-          <w:rFonts w:ascii="Tahoma" w:hAnsi="Tahoma" w:cs="Tahoma"/>
-        </w:rPr>
-        <w:t>nclusão de um jogador (nome e cor) na partida</w:t>
-      </w:r>
-    </w:p>
-    <w:p xmlns:wp14="http://schemas.microsoft.com/office/word/2010/wordml" wp14:textId="77777777">
-      <w:pPr>
-        <w:pStyle w:val="PargrafodaLista"/>
-        <w:ind w:left="714"/>
-        <w:contextualSpacing w:val="0"/>
-        <w:jc w:val="center"/>
-        <w:rPr>
-          <w:rFonts w:ascii="Tahoma" w:hAnsi="Tahoma" w:cs="Tahoma"/>
-        </w:rPr>
-      </w:pPr>
+      </w:pPr>
+      <w:r>
+        <w:rPr>
+          <w:rFonts w:ascii="Tahoma" w:hAnsi="Tahoma" w:cs="Tahoma"/>
+          <w:b w:val="0"/>
+          <w:bCs w:val="0"/>
+          <w:sz w:val="24"/>
+          <w:szCs w:val="24"/>
+        </w:rPr>
+        <w:t>Realizar os testes da tarefa parcialmente concluída e das novas implementações</w:t>
+      </w:r>
     </w:p>
     <w:sectPr>
       <w:pgSz w:w="11906" w:h="16838" w:orient="portrait"/>

</xml_diff>